<commit_message>
The 2nd version of the final report
</commit_message>
<xml_diff>
--- a/reports/final_report_0515.docx
+++ b/reports/final_report_0515.docx
@@ -19,12 +19,12 @@
               <wp:anchor distT="0" distB="0" distL="114935" distR="114935" simplePos="0" relativeHeight="251657216" behindDoc="0" locked="0" layoutInCell="1" allowOverlap="1">
                 <wp:simplePos x="0" y="0"/>
                 <wp:positionH relativeFrom="margin">
-                  <wp:align>center</wp:align>
+                  <wp:posOffset>750094</wp:posOffset>
                 </wp:positionH>
                 <wp:positionV relativeFrom="page">
                   <wp:posOffset>914400</wp:posOffset>
                 </wp:positionV>
-                <wp:extent cx="6281420" cy="1640205"/>
+                <wp:extent cx="4457700" cy="1600200"/>
                 <wp:effectExtent l="0" t="0" r="0" b="0"/>
                 <wp:wrapTopAndBottom/>
                 <wp:docPr id="26" name="Text Box 11"/>
@@ -40,7 +40,7 @@
                       <wps:spPr bwMode="auto">
                         <a:xfrm>
                           <a:off x="0" y="0"/>
-                          <a:ext cx="6281420" cy="1640205"/>
+                          <a:ext cx="4457700" cy="1600200"/>
                         </a:xfrm>
                         <a:prstGeom prst="rect">
                           <a:avLst/>
@@ -99,8 +99,16 @@
                               <w:t>Risk Analysis and Default Prediction for Taiwan Companies</w:t>
                             </w:r>
                           </w:p>
-                          <w:p/>
-                          <w:p/>
+                          <w:p>
+                            <w:pPr>
+                              <w:jc w:val="center"/>
+                            </w:pPr>
+                          </w:p>
+                          <w:p>
+                            <w:pPr>
+                              <w:jc w:val="center"/>
+                            </w:pPr>
+                          </w:p>
                           <w:tbl>
                             <w:tblPr>
                               <w:tblW w:w="0" w:type="auto"/>
@@ -108,7 +116,6 @@
                               <w:tblLook w:val="0000" w:firstRow="0" w:lastRow="0" w:firstColumn="0" w:lastColumn="0" w:noHBand="0" w:noVBand="0"/>
                             </w:tblPr>
                             <w:tblGrid>
-                              <w:gridCol w:w="3322"/>
                               <w:gridCol w:w="3322"/>
                               <w:gridCol w:w="3322"/>
                             </w:tblGrid>
@@ -132,7 +139,21 @@
                                     <w:rPr>
                                       <w:lang w:val="en-GB" w:eastAsia="en-GB"/>
                                     </w:rPr>
-                                    <w:t>Yuan-Hsi Lai</w:t>
+                                    <w:t>Yuan-</w:t>
+                                  </w:r>
+                                  <w:proofErr w:type="spellStart"/>
+                                  <w:r>
+                                    <w:rPr>
+                                      <w:lang w:val="en-GB" w:eastAsia="en-GB"/>
+                                    </w:rPr>
+                                    <w:t>Hsi</w:t>
+                                  </w:r>
+                                  <w:proofErr w:type="spellEnd"/>
+                                  <w:r>
+                                    <w:rPr>
+                                      <w:lang w:val="en-GB" w:eastAsia="en-GB"/>
+                                    </w:rPr>
+                                    <w:t xml:space="preserve"> Lai</w:t>
                                   </w:r>
                                 </w:p>
                                 <w:p>
@@ -189,7 +210,6 @@
                               <w:tc>
                                 <w:tcPr>
                                   <w:tcW w:w="3322" w:type="dxa"/>
-                                  <w:shd w:val="clear" w:color="auto" w:fill="auto"/>
                                 </w:tcPr>
                                 <w:p>
                                   <w:pPr>
@@ -218,13 +238,7 @@
                                     <w:rPr>
                                       <w:lang w:val="en-GB" w:eastAsia="en-GB"/>
                                     </w:rPr>
-                                    <w:t xml:space="preserve">Dept. of </w:t>
-                                  </w:r>
-                                  <w:r>
-                                    <w:rPr>
-                                      <w:lang w:val="en-GB" w:eastAsia="en-GB"/>
-                                    </w:rPr>
-                                    <w:t>Computer Science</w:t>
+                                    <w:t>Dept. of Computer Science</w:t>
                                   </w:r>
                                 </w:p>
                                 <w:p>
@@ -254,35 +268,12 @@
                                       <w:szCs w:val="18"/>
                                       <w:lang w:val="en-GB" w:eastAsia="en-GB"/>
                                     </w:rPr>
-                                    <w:t>pt2534</w:t>
-                                  </w:r>
-                                  <w:r>
-                                    <w:rPr>
-                                      <w:rFonts w:ascii="Courier" w:hAnsi="Courier" w:cs="Courier"/>
-                                      <w:sz w:val="18"/>
-                                      <w:szCs w:val="18"/>
-                                      <w:lang w:val="en-GB" w:eastAsia="en-GB"/>
-                                    </w:rPr>
-                                    <w:t>@columbia.edu</w:t>
+                                    <w:t>pt2534@columbia.edu</w:t>
                                   </w:r>
                                 </w:p>
                                 <w:p>
                                   <w:pPr>
                                     <w:jc w:val="center"/>
-                                  </w:pPr>
-                                </w:p>
-                                <w:p>
-                                  <w:pPr>
-                                    <w:jc w:val="center"/>
-                                  </w:pPr>
-                                </w:p>
-                              </w:tc>
-                              <w:tc>
-                                <w:tcPr>
-                                  <w:tcW w:w="3322" w:type="dxa"/>
-                                </w:tcPr>
-                                <w:p>
-                                  <w:pPr>
                                     <w:rPr>
                                       <w:color w:val="000000"/>
                                       <w:lang w:eastAsia="en-GB"/>
@@ -292,7 +283,11 @@
                               </w:tc>
                             </w:tr>
                           </w:tbl>
-                          <w:p/>
+                          <w:p>
+                            <w:pPr>
+                              <w:jc w:val="center"/>
+                            </w:pPr>
+                          </w:p>
                         </w:txbxContent>
                       </wps:txbx>
                       <wps:bodyPr rot="0" vert="horz" wrap="square" lIns="0" tIns="0" rIns="0" bIns="0" anchor="t" anchorCtr="0" upright="1">
@@ -316,7 +311,7 @@
                 <v:stroke joinstyle="miter"/>
                 <v:path gradientshapeok="t" o:connecttype="rect"/>
               </v:shapetype>
-              <v:shape id="Text Box 11" o:spid="_x0000_s1026" type="#_x0000_t202" style="position:absolute;margin-left:0;margin-top:1in;width:494.6pt;height:129.15pt;z-index:251657216;visibility:visible;mso-wrap-style:square;mso-width-percent:0;mso-height-percent:0;mso-wrap-distance-left:9.05pt;mso-wrap-distance-top:0;mso-wrap-distance-right:9.05pt;mso-wrap-distance-bottom:0;mso-position-horizontal:center;mso-position-horizontal-relative:margin;mso-position-vertical:absolute;mso-position-vertical-relative:page;mso-width-percent:0;mso-height-percent:0;mso-width-relative:page;mso-height-relative:page;v-text-anchor:top" o:gfxdata="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" stroked="f">
+              <v:shape id="Text Box 11" o:spid="_x0000_s1026" type="#_x0000_t202" style="position:absolute;margin-left:59.05pt;margin-top:1in;width:351pt;height:126pt;z-index:251657216;visibility:visible;mso-wrap-style:square;mso-width-percent:0;mso-height-percent:0;mso-wrap-distance-left:9.05pt;mso-wrap-distance-top:0;mso-wrap-distance-right:9.05pt;mso-wrap-distance-bottom:0;mso-position-horizontal:absolute;mso-position-horizontal-relative:margin;mso-position-vertical:absolute;mso-position-vertical-relative:page;mso-width-percent:0;mso-height-percent:0;mso-width-relative:page;mso-height-relative:page;v-text-anchor:top" o:gfxdata="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" stroked="f">
                 <v:fill opacity="0"/>
                 <v:path arrowok="t"/>
                 <v:textbox inset="0,0,0,0">
@@ -352,8 +347,16 @@
                         <w:t>Risk Analysis and Default Prediction for Taiwan Companies</w:t>
                       </w:r>
                     </w:p>
-                    <w:p/>
-                    <w:p/>
+                    <w:p>
+                      <w:pPr>
+                        <w:jc w:val="center"/>
+                      </w:pPr>
+                    </w:p>
+                    <w:p>
+                      <w:pPr>
+                        <w:jc w:val="center"/>
+                      </w:pPr>
+                    </w:p>
                     <w:tbl>
                       <w:tblPr>
                         <w:tblW w:w="0" w:type="auto"/>
@@ -361,7 +364,6 @@
                         <w:tblLook w:val="0000" w:firstRow="0" w:lastRow="0" w:firstColumn="0" w:lastColumn="0" w:noHBand="0" w:noVBand="0"/>
                       </w:tblPr>
                       <w:tblGrid>
-                        <w:gridCol w:w="3322"/>
                         <w:gridCol w:w="3322"/>
                         <w:gridCol w:w="3322"/>
                       </w:tblGrid>
@@ -385,7 +387,21 @@
                               <w:rPr>
                                 <w:lang w:val="en-GB" w:eastAsia="en-GB"/>
                               </w:rPr>
-                              <w:t>Yuan-Hsi Lai</w:t>
+                              <w:t>Yuan-</w:t>
+                            </w:r>
+                            <w:proofErr w:type="spellStart"/>
+                            <w:r>
+                              <w:rPr>
+                                <w:lang w:val="en-GB" w:eastAsia="en-GB"/>
+                              </w:rPr>
+                              <w:t>Hsi</w:t>
+                            </w:r>
+                            <w:proofErr w:type="spellEnd"/>
+                            <w:r>
+                              <w:rPr>
+                                <w:lang w:val="en-GB" w:eastAsia="en-GB"/>
+                              </w:rPr>
+                              <w:t xml:space="preserve"> Lai</w:t>
                             </w:r>
                           </w:p>
                           <w:p>
@@ -442,7 +458,6 @@
                         <w:tc>
                           <w:tcPr>
                             <w:tcW w:w="3322" w:type="dxa"/>
-                            <w:shd w:val="clear" w:color="auto" w:fill="auto"/>
                           </w:tcPr>
                           <w:p>
                             <w:pPr>
@@ -471,13 +486,7 @@
                               <w:rPr>
                                 <w:lang w:val="en-GB" w:eastAsia="en-GB"/>
                               </w:rPr>
-                              <w:t xml:space="preserve">Dept. of </w:t>
-                            </w:r>
-                            <w:r>
-                              <w:rPr>
-                                <w:lang w:val="en-GB" w:eastAsia="en-GB"/>
-                              </w:rPr>
-                              <w:t>Computer Science</w:t>
+                              <w:t>Dept. of Computer Science</w:t>
                             </w:r>
                           </w:p>
                           <w:p>
@@ -507,35 +516,12 @@
                                 <w:szCs w:val="18"/>
                                 <w:lang w:val="en-GB" w:eastAsia="en-GB"/>
                               </w:rPr>
-                              <w:t>pt2534</w:t>
-                            </w:r>
-                            <w:r>
-                              <w:rPr>
-                                <w:rFonts w:ascii="Courier" w:hAnsi="Courier" w:cs="Courier"/>
-                                <w:sz w:val="18"/>
-                                <w:szCs w:val="18"/>
-                                <w:lang w:val="en-GB" w:eastAsia="en-GB"/>
-                              </w:rPr>
-                              <w:t>@columbia.edu</w:t>
+                              <w:t>pt2534@columbia.edu</w:t>
                             </w:r>
                           </w:p>
                           <w:p>
                             <w:pPr>
                               <w:jc w:val="center"/>
-                            </w:pPr>
-                          </w:p>
-                          <w:p>
-                            <w:pPr>
-                              <w:jc w:val="center"/>
-                            </w:pPr>
-                          </w:p>
-                        </w:tc>
-                        <w:tc>
-                          <w:tcPr>
-                            <w:tcW w:w="3322" w:type="dxa"/>
-                          </w:tcPr>
-                          <w:p>
-                            <w:pPr>
                               <w:rPr>
                                 <w:color w:val="000000"/>
                                 <w:lang w:eastAsia="en-GB"/>
@@ -545,7 +531,11 @@
                         </w:tc>
                       </w:tr>
                     </w:tbl>
-                    <w:p/>
+                    <w:p>
+                      <w:pPr>
+                        <w:jc w:val="center"/>
+                      </w:pPr>
+                    </w:p>
                   </w:txbxContent>
                 </v:textbox>
                 <w10:wrap type="topAndBottom" anchorx="margin" anchory="page"/>
@@ -759,20 +749,8 @@
           <w:color w:val="333333"/>
           <w:shd w:val="clear" w:color="auto" w:fill="FFFFFF"/>
         </w:rPr>
-        <w:t>, which means that the prediction’s direction is highly consistent with the true results. Thus, we use the model to do the default prediction and represent the result on our Webpage (</w:t>
-      </w:r>
-      <w:hyperlink r:id="rId10" w:history="1">
-        <w:r>
-          <w:rPr>
-            <w:rFonts w:cs="Arial"/>
-            <w:i/>
-            <w:iCs/>
-            <w:color w:val="27278B"/>
-            <w:u w:val="single"/>
-          </w:rPr>
-          <w:t>http://146.148.63.155:5001/index</w:t>
-        </w:r>
-      </w:hyperlink>
+        <w:t>, which means that the prediction’s direction is highly consistent with the true results. Thus, we use the model to do the default prediction and represent the result on our Webpage</w:t>
+      </w:r>
       <w:r>
         <w:rPr>
           <w:i/>
@@ -780,13 +758,21 @@
           <w:color w:val="333333"/>
           <w:shd w:val="clear" w:color="auto" w:fill="FFFFFF"/>
         </w:rPr>
-        <w:t>).</w:t>
+        <w:t xml:space="preserve"> [4]</w:t>
+      </w:r>
+      <w:r>
+        <w:rPr>
+          <w:i/>
+          <w:iCs/>
+          <w:color w:val="333333"/>
+          <w:shd w:val="clear" w:color="auto" w:fill="FFFFFF"/>
+        </w:rPr>
+        <w:t xml:space="preserve"> </w:t>
       </w:r>
     </w:p>
     <w:p>
       <w:pPr>
         <w:pStyle w:val="Heading1"/>
-        <w:spacing w:line="360" w:lineRule="auto"/>
         <w:rPr>
           <w:b/>
           <w:bCs/>
@@ -849,14 +835,7 @@
         <w:rPr>
           <w:color w:val="000000"/>
         </w:rPr>
-        <w:t xml:space="preserve">. With these categories, we can know how people think about them. For example, we can read from news that SSD is more popular than disks these years. Thus, we can expect companies that produce SSD would be more lucrative than companies produce disks. However, this method only works given the presumption that this company is famous enough and we can find it mentioned in many discussions. For those that are not well-known, we need to find another way to evaluate them. Thus, we decided to use the relationship among companies to complement the shortage of public posts. For example, for a laptop firm, if the company that sales memory to it performs well this year, then we can reasonably assume that the laptop firm performs </w:t>
-      </w:r>
-      <w:r>
-        <w:rPr>
-          <w:color w:val="000000"/>
-        </w:rPr>
-        <w:lastRenderedPageBreak/>
-        <w:t>well this year since it means that there is a large demand of laptops.</w:t>
+        <w:t>. With these categories, we can know how people think about them. For example, we can read from news that SSD is more popular than disks these years. Thus, we can expect companies that produce SSD would be more lucrative than companies produce disks. However, this method only works given the presumption that this company is famous enough and we can find it mentioned in many discussions. For those that are not well-known, we need to find another way to evaluate them. Thus, we decided to use the relationship among companies to complement the shortage of public posts. For example, for a laptop firm, if the company that sales memory to it performs well this year, then we can reasonably assume that the laptop firm performs well this year since it means that there is a large demand of laptops.</w:t>
       </w:r>
     </w:p>
     <w:p>
@@ -877,7 +856,14 @@
         <w:rPr>
           <w:color w:val="000000"/>
         </w:rPr>
-        <w:t>After having these data, there is another problem: how to transfer the data into concrete numbers to compare? With this in mind, we adopt the sentiment analysis, which gives us scores regarding how positive or how negative a post is.</w:t>
+        <w:t xml:space="preserve">After having these data, there is another problem: how to transfer the data into concrete </w:t>
+      </w:r>
+      <w:r>
+        <w:rPr>
+          <w:color w:val="000000"/>
+        </w:rPr>
+        <w:lastRenderedPageBreak/>
+        <w:t>numbers to compare? With this in mind, we adopt the sentiment analysis, which gives us scores regarding how positive or how negative a post is.</w:t>
       </w:r>
     </w:p>
     <w:p>
@@ -887,117 +873,12 @@
         <w:rPr>
           <w:b/>
           <w:bCs/>
-          <w:highlight w:val="cyan"/>
         </w:rPr>
       </w:pPr>
       <w:r>
         <w:rPr>
           <w:b/>
           <w:bCs/>
-          <w:highlight w:val="cyan"/>
-        </w:rPr>
-        <w:t>Related Work</w:t>
-      </w:r>
-    </w:p>
-    <w:p>
-      <w:pPr>
-        <w:pStyle w:val="Text"/>
-      </w:pPr>
-      <w:r>
-        <w:t xml:space="preserve">There are quite a lot of match result prediction methods, L.M. </w:t>
-      </w:r>
-      <w:proofErr w:type="spellStart"/>
-      <w:r>
-        <w:t>Hvattum</w:t>
-      </w:r>
-      <w:proofErr w:type="spellEnd"/>
-      <w:r>
-        <w:t xml:space="preserve"> and H. </w:t>
-      </w:r>
-      <w:proofErr w:type="spellStart"/>
-      <w:r>
-        <w:t>Arntzenin</w:t>
-      </w:r>
-      <w:proofErr w:type="spellEnd"/>
-      <w:r>
-        <w:t xml:space="preserve"> in [4] used ELO ratings for match result prediction, </w:t>
-      </w:r>
-      <w:r>
-        <w:t xml:space="preserve">F. </w:t>
-      </w:r>
-      <w:proofErr w:type="spellStart"/>
-      <w:r>
-        <w:t>Owramipur</w:t>
-      </w:r>
-      <w:proofErr w:type="spellEnd"/>
-      <w:r>
-        <w:t xml:space="preserve"> in [5] used Bayesian Network for </w:t>
-      </w:r>
-      <w:proofErr w:type="spellStart"/>
-      <w:r>
-        <w:t>Spanich</w:t>
-      </w:r>
-      <w:proofErr w:type="spellEnd"/>
-      <w:r>
-        <w:t xml:space="preserve"> League football match prediction,</w:t>
-      </w:r>
-      <w:r>
-        <w:t xml:space="preserve"> and </w:t>
-      </w:r>
-      <w:r>
-        <w:t>in [13]</w:t>
-      </w:r>
-      <w:r>
-        <w:t xml:space="preserve">. </w:t>
-      </w:r>
-      <w:r>
-        <w:t>In [4]</w:t>
-      </w:r>
-      <w:r>
-        <w:t xml:space="preserve">, the work simply calculated the two teams’ ELO </w:t>
-      </w:r>
-      <w:r>
-        <w:t xml:space="preserve">difference and used a regression model to predict the result. However, due to the changing environment of football league nowadays, this method could fail by not considering a team’s recent performance. </w:t>
-      </w:r>
-      <w:r>
-        <w:t xml:space="preserve"> </w:t>
-      </w:r>
-      <w:r>
-        <w:t>In [5], it used several reasonable factors including weather, psychological state, player age, injured player… etc., to predict the match results. The factors used are pretty good but however, factors like weather, injured players are very detailed data that was hard to collect. Most importantly, the 92% accuracy that it reached was trained and tested without splitting the data and was only based on a single season. For [5], it claimed that it reached an average of 75% accuracy in predicting three different season’s matches. However, the attributes that it used was team shots, team fouls</w:t>
-      </w:r>
-      <w:r>
-        <w:t xml:space="preserve">, yellow cards, and red cards, which are useless inputs for an </w:t>
-      </w:r>
-      <w:proofErr w:type="spellStart"/>
-      <w:r>
-        <w:t>unplayed</w:t>
-      </w:r>
-      <w:proofErr w:type="spellEnd"/>
-      <w:r>
-        <w:t xml:space="preserve"> upcoming match since the only data we know about an </w:t>
-      </w:r>
-      <w:proofErr w:type="spellStart"/>
-      <w:r>
-        <w:t>unplayed</w:t>
-      </w:r>
-      <w:proofErr w:type="spellEnd"/>
-      <w:r>
-        <w:t xml:space="preserve"> match are only the teams and the players.</w:t>
-      </w:r>
-    </w:p>
-    <w:p>
-      <w:pPr>
-        <w:pStyle w:val="Heading1"/>
-        <w:spacing w:line="360" w:lineRule="auto"/>
-        <w:rPr>
-          <w:b/>
-          <w:bCs/>
-        </w:rPr>
-      </w:pPr>
-      <w:r>
-        <w:rPr>
-          <w:b/>
-          <w:bCs/>
         </w:rPr>
         <w:t>Dataset</w:t>
       </w:r>
@@ -1019,14 +900,9 @@
     <w:p>
       <w:pPr>
         <w:pStyle w:val="Heading2"/>
-        <w:numPr>
-          <w:ilvl w:val="0"/>
-          <w:numId w:val="0"/>
-        </w:numPr>
-        <w:ind w:left="578" w:hanging="578"/>
-      </w:pPr>
-      <w:r>
-        <w:t xml:space="preserve">3.1 Accounting Data </w:t>
+      </w:pPr>
+      <w:r>
+        <w:t xml:space="preserve">Accounting Data </w:t>
       </w:r>
     </w:p>
     <w:p>
@@ -1088,14 +964,27 @@
       <w:r>
         <w:t xml:space="preserve">Table </w:t>
       </w:r>
-      <w:fldSimple w:instr=" SEQ Table \* ARABIC ">
-        <w:r>
-          <w:rPr>
-            <w:noProof/>
-          </w:rPr>
-          <w:t>1</w:t>
-        </w:r>
-      </w:fldSimple>
+      <w:r>
+        <w:fldChar w:fldCharType="begin"/>
+      </w:r>
+      <w:r>
+        <w:instrText xml:space="preserve"> SEQ Table \* ARABIC </w:instrText>
+      </w:r>
+      <w:r>
+        <w:fldChar w:fldCharType="separate"/>
+      </w:r>
+      <w:r>
+        <w:rPr>
+          <w:noProof/>
+        </w:rPr>
+        <w:t>1</w:t>
+      </w:r>
+      <w:r>
+        <w:rPr>
+          <w:noProof/>
+        </w:rPr>
+        <w:fldChar w:fldCharType="end"/>
+      </w:r>
       <w:r>
         <w:t>.</w:t>
       </w:r>
@@ -2582,7 +2471,6 @@
         <w:keepNext/>
       </w:pPr>
       <w:r>
-        <w:lastRenderedPageBreak/>
         <w:fldChar w:fldCharType="begin"/>
       </w:r>
       <w:r>
@@ -2613,7 +2501,7 @@
                     </pic:cNvPicPr>
                   </pic:nvPicPr>
                   <pic:blipFill>
-                    <a:blip r:embed="rId11" cstate="print">
+                    <a:blip r:embed="rId10" cstate="print">
                       <a:extLst>
                         <a:ext uri="{28A0092B-C50C-407E-A947-70E740481C1C}">
                           <a14:useLocalDpi xmlns:a14="http://schemas.microsoft.com/office/drawing/2010/main" val="0"/>
@@ -2681,14 +2569,9 @@
     <w:p>
       <w:pPr>
         <w:pStyle w:val="Heading2"/>
-        <w:numPr>
-          <w:ilvl w:val="0"/>
-          <w:numId w:val="0"/>
-        </w:numPr>
-        <w:ind w:left="578" w:hanging="578"/>
-      </w:pPr>
-      <w:r>
-        <w:t xml:space="preserve">3.2 News and PTT Posts </w:t>
+      </w:pPr>
+      <w:r>
+        <w:t xml:space="preserve">News and PTT Posts </w:t>
       </w:r>
     </w:p>
     <w:p>
@@ -2711,25 +2594,7 @@
           <w:iCs w:val="0"/>
           <w:color w:val="000000"/>
         </w:rPr>
-        <w:t xml:space="preserve">For news, we obtained from the Google search </w:t>
-      </w:r>
-      <w:proofErr w:type="spellStart"/>
-      <w:r>
-        <w:rPr>
-          <w:i w:val="0"/>
-          <w:iCs w:val="0"/>
-          <w:color w:val="000000"/>
-        </w:rPr>
-        <w:t>engion</w:t>
-      </w:r>
-      <w:proofErr w:type="spellEnd"/>
-      <w:r>
-        <w:rPr>
-          <w:i w:val="0"/>
-          <w:iCs w:val="0"/>
-          <w:color w:val="000000"/>
-        </w:rPr>
-        <w:t>;</w:t>
+        <w:t>For news, we obtained from the Google search</w:t>
       </w:r>
     </w:p>
     <w:p>
@@ -2746,13 +2611,47 @@
           <w:color w:val="000000"/>
         </w:rPr>
       </w:pPr>
+      <w:proofErr w:type="spellStart"/>
       <w:r>
         <w:rPr>
           <w:i w:val="0"/>
           <w:iCs w:val="0"/>
           <w:color w:val="000000"/>
         </w:rPr>
-        <w:t>for social media, we tried to use Twitter. However, we</w:t>
+        <w:t>engion</w:t>
+      </w:r>
+      <w:proofErr w:type="spellEnd"/>
+      <w:r>
+        <w:rPr>
+          <w:i w:val="0"/>
+          <w:iCs w:val="0"/>
+          <w:color w:val="000000"/>
+        </w:rPr>
+        <w:t>;</w:t>
+      </w:r>
+      <w:r>
+        <w:rPr>
+          <w:i w:val="0"/>
+          <w:iCs w:val="0"/>
+          <w:color w:val="000000"/>
+        </w:rPr>
+        <w:t xml:space="preserve"> </w:t>
+      </w:r>
+      <w:r>
+        <w:rPr>
+          <w:i w:val="0"/>
+          <w:iCs w:val="0"/>
+          <w:color w:val="000000"/>
+        </w:rPr>
+        <w:t>for social media, we tried to use Twitter</w:t>
+      </w:r>
+      <w:r>
+        <w:rPr>
+          <w:i w:val="0"/>
+          <w:iCs w:val="0"/>
+          <w:color w:val="000000"/>
+        </w:rPr>
+        <w:t xml:space="preserve">. </w:t>
       </w:r>
     </w:p>
     <w:p>
@@ -2775,7 +2674,31 @@
           <w:iCs w:val="0"/>
           <w:color w:val="000000"/>
         </w:rPr>
-        <w:t>found that only premium member of Twitter can get</w:t>
+        <w:t>However, we</w:t>
+      </w:r>
+      <w:r>
+        <w:rPr>
+          <w:i w:val="0"/>
+          <w:iCs w:val="0"/>
+          <w:color w:val="000000"/>
+        </w:rPr>
+        <w:t xml:space="preserve"> </w:t>
+      </w:r>
+      <w:r>
+        <w:rPr>
+          <w:i w:val="0"/>
+          <w:iCs w:val="0"/>
+          <w:color w:val="000000"/>
+        </w:rPr>
+        <w:t>found that only premium member</w:t>
+      </w:r>
+      <w:r>
+        <w:rPr>
+          <w:i w:val="0"/>
+          <w:iCs w:val="0"/>
+          <w:color w:val="000000"/>
+        </w:rPr>
+        <w:t xml:space="preserve"> </w:t>
       </w:r>
     </w:p>
     <w:p>
@@ -2798,7 +2721,23 @@
           <w:iCs w:val="0"/>
           <w:color w:val="000000"/>
         </w:rPr>
-        <w:t>posts over 7 days. Thus, we decided to change the social</w:t>
+        <w:t>of Twitter can get</w:t>
+      </w:r>
+      <w:r>
+        <w:rPr>
+          <w:i w:val="0"/>
+          <w:iCs w:val="0"/>
+          <w:color w:val="000000"/>
+        </w:rPr>
+        <w:t xml:space="preserve"> </w:t>
+      </w:r>
+      <w:r>
+        <w:rPr>
+          <w:i w:val="0"/>
+          <w:iCs w:val="0"/>
+          <w:color w:val="000000"/>
+        </w:rPr>
+        <w:t>posts over 7 days. Thus, we</w:t>
       </w:r>
     </w:p>
     <w:p>
@@ -2821,6 +2760,22 @@
           <w:iCs w:val="0"/>
           <w:color w:val="000000"/>
         </w:rPr>
+        <w:t>decided to change the social</w:t>
+      </w:r>
+      <w:r>
+        <w:rPr>
+          <w:i w:val="0"/>
+          <w:iCs w:val="0"/>
+          <w:color w:val="000000"/>
+        </w:rPr>
+        <w:t xml:space="preserve"> </w:t>
+      </w:r>
+      <w:r>
+        <w:rPr>
+          <w:i w:val="0"/>
+          <w:iCs w:val="0"/>
+          <w:color w:val="000000"/>
+        </w:rPr>
         <w:t>media to PTT.</w:t>
       </w:r>
     </w:p>
@@ -2862,6 +2817,7 @@
         </w:numPr>
       </w:pPr>
       <w:r>
+        <w:lastRenderedPageBreak/>
         <w:t>Products</w:t>
       </w:r>
     </w:p>
@@ -2964,7 +2920,7 @@
                     <pic:cNvPicPr/>
                   </pic:nvPicPr>
                   <pic:blipFill rotWithShape="1">
-                    <a:blip r:embed="rId12" cstate="print">
+                    <a:blip r:embed="rId11" cstate="print">
                       <a:extLst>
                         <a:ext uri="{28A0092B-C50C-407E-A947-70E740481C1C}">
                           <a14:useLocalDpi xmlns:a14="http://schemas.microsoft.com/office/drawing/2010/main" val="0"/>
@@ -3081,7 +3037,6 @@
         <w:keepNext/>
       </w:pPr>
       <w:r>
-        <w:lastRenderedPageBreak/>
         <w:fldChar w:fldCharType="begin"/>
       </w:r>
       <w:r>
@@ -3112,7 +3067,7 @@
                     </pic:cNvPicPr>
                   </pic:nvPicPr>
                   <pic:blipFill rotWithShape="1">
-                    <a:blip r:embed="rId13">
+                    <a:blip r:embed="rId12">
                       <a:extLst>
                         <a:ext uri="{28A0092B-C50C-407E-A947-70E740481C1C}">
                           <a14:useLocalDpi xmlns:a14="http://schemas.microsoft.com/office/drawing/2010/main" val="0"/>
@@ -3325,8 +3280,8 @@
         </w:rPr>
         <w:drawing>
           <wp:inline distT="0" distB="0" distL="0" distR="0" wp14:anchorId="701797AC" wp14:editId="54229A58">
-            <wp:extent cx="3010568" cy="1827530"/>
-            <wp:effectExtent l="0" t="0" r="0" b="1270"/>
+            <wp:extent cx="3010535" cy="1985963"/>
+            <wp:effectExtent l="0" t="0" r="0" b="0"/>
             <wp:docPr id="43" name="Picture 43" descr="A picture containing fireworks, light, large, sitting&#10;&#10;Description automatically generated"/>
             <wp:cNvGraphicFramePr>
               <a:graphicFrameLocks xmlns:a="http://schemas.openxmlformats.org/drawingml/2006/main" noChangeAspect="1"/>
@@ -3341,7 +3296,7 @@
                     </pic:cNvPicPr>
                   </pic:nvPicPr>
                   <pic:blipFill>
-                    <a:blip r:embed="rId14">
+                    <a:blip r:embed="rId13">
                       <a:extLst>
                         <a:ext uri="{28A0092B-C50C-407E-A947-70E740481C1C}">
                           <a14:useLocalDpi xmlns:a14="http://schemas.microsoft.com/office/drawing/2010/main" val="0"/>
@@ -3356,7 +3311,7 @@
                   <pic:spPr bwMode="auto">
                     <a:xfrm>
                       <a:off x="0" y="0"/>
-                      <a:ext cx="3063770" cy="1859825"/>
+                      <a:ext cx="3069252" cy="2024697"/>
                     </a:xfrm>
                     <a:prstGeom prst="rect">
                       <a:avLst/>
@@ -3421,7 +3376,7 @@
           <w:iCs/>
           <w:noProof/>
         </w:rPr>
-        <w:t>4</w:t>
+        <w:t>2</w:t>
       </w:r>
       <w:r>
         <w:rPr>
@@ -3452,6 +3407,7 @@
           <w:b/>
           <w:bCs/>
         </w:rPr>
+        <w:lastRenderedPageBreak/>
         <w:t>Methods</w:t>
       </w:r>
     </w:p>
@@ -3565,7 +3521,7 @@
                     </pic:cNvPicPr>
                   </pic:nvPicPr>
                   <pic:blipFill>
-                    <a:blip r:embed="rId15" cstate="print">
+                    <a:blip r:embed="rId14" cstate="print">
                       <a:extLst>
                         <a:ext uri="{28A0092B-C50C-407E-A947-70E740481C1C}">
                           <a14:useLocalDpi xmlns:a14="http://schemas.microsoft.com/office/drawing/2010/main" val="0"/>
@@ -3615,7 +3571,6 @@
         <w:rPr>
           <w:i/>
           <w:iCs/>
-          <w:highlight w:val="cyan"/>
         </w:rPr>
         <w:t xml:space="preserve">Figure </w:t>
       </w:r>
@@ -3623,7 +3578,6 @@
         <w:rPr>
           <w:i/>
           <w:iCs/>
-          <w:highlight w:val="cyan"/>
         </w:rPr>
         <w:fldChar w:fldCharType="begin"/>
       </w:r>
@@ -3631,7 +3585,6 @@
         <w:rPr>
           <w:i/>
           <w:iCs/>
-          <w:highlight w:val="cyan"/>
         </w:rPr>
         <w:instrText xml:space="preserve"> SEQ Figure \* ARABIC </w:instrText>
       </w:r>
@@ -3639,7 +3592,6 @@
         <w:rPr>
           <w:i/>
           <w:iCs/>
-          <w:highlight w:val="cyan"/>
         </w:rPr>
         <w:fldChar w:fldCharType="separate"/>
       </w:r>
@@ -3648,15 +3600,13 @@
           <w:i/>
           <w:iCs/>
           <w:noProof/>
-          <w:highlight w:val="cyan"/>
-        </w:rPr>
-        <w:t>5</w:t>
+        </w:rPr>
+        <w:t>3</w:t>
       </w:r>
       <w:r>
         <w:rPr>
           <w:i/>
           <w:iCs/>
-          <w:highlight w:val="cyan"/>
         </w:rPr>
         <w:fldChar w:fldCharType="end"/>
       </w:r>
@@ -3664,7 +3614,6 @@
         <w:rPr>
           <w:i/>
           <w:iCs/>
-          <w:highlight w:val="cyan"/>
         </w:rPr>
         <w:t>. The</w:t>
       </w:r>
@@ -3889,7 +3838,6 @@
       </w:pPr>
       <w:proofErr w:type="spellStart"/>
       <w:r>
-        <w:lastRenderedPageBreak/>
         <w:t>Jieba</w:t>
       </w:r>
       <w:proofErr w:type="spellEnd"/>
@@ -4088,6 +4036,7 @@
         <w:t xml:space="preserve">LSTM networks are well-suited to classifying, processing and making predictions based on time series data, since there can be lags of unknown duration between important events in a time series. LSTMs were developed to deal with the </w:t>
       </w:r>
       <w:r>
+        <w:lastRenderedPageBreak/>
         <w:t xml:space="preserve">exploding and vanishing gradient problems that can be encountered when training traditional RNNs. </w:t>
       </w:r>
     </w:p>
@@ -4197,7 +4146,7 @@
                     </pic:cNvPicPr>
                   </pic:nvPicPr>
                   <pic:blipFill>
-                    <a:blip r:embed="rId16">
+                    <a:blip r:embed="rId15">
                       <a:extLst>
                         <a:ext uri="{28A0092B-C50C-407E-A947-70E740481C1C}">
                           <a14:useLocalDpi xmlns:a14="http://schemas.microsoft.com/office/drawing/2010/main" val="0"/>
@@ -4358,7 +4307,6 @@
           <w:bCs/>
           <w:highlight w:val="yellow"/>
         </w:rPr>
-        <w:lastRenderedPageBreak/>
         <w:t>Prepare Labels</w:t>
       </w:r>
     </w:p>
@@ -4376,7 +4324,31 @@
         <w:t>.</w:t>
       </w:r>
       <w:r>
-        <w:t xml:space="preserve"> In the begin, we tried to get credit analysis done by financial institution for companies. But it needs to pay for the report. Thus, we use to stock prices, debt-to-equity ratios and sentiment scores, normalizing these numbers and giving equal weights to them. After that, it forms a sequence of numbers as our labels. </w:t>
+        <w:t xml:space="preserve"> In the begin, we tried to get credit </w:t>
+      </w:r>
+      <w:r>
+        <w:t>scores</w:t>
+      </w:r>
+      <w:r>
+        <w:t xml:space="preserve"> done by financial institution</w:t>
+      </w:r>
+      <w:r>
+        <w:t>s</w:t>
+      </w:r>
+      <w:r>
+        <w:t xml:space="preserve"> for companies. But it needs to pay for the report. Thus, we </w:t>
+      </w:r>
+      <w:r>
+        <w:t>decided</w:t>
+      </w:r>
+      <w:r>
+        <w:t xml:space="preserve"> to </w:t>
+      </w:r>
+      <w:r>
+        <w:t xml:space="preserve">use </w:t>
+      </w:r>
+      <w:r>
+        <w:t xml:space="preserve">stock prices, debt-to-equity ratios and sentiment scores, normalizing these numbers and giving equal weights to them. After that, it forms a sequence of numbers as our labels. </w:t>
       </w:r>
     </w:p>
     <w:p>
@@ -4385,14 +4357,12 @@
         <w:rPr>
           <w:b/>
           <w:bCs/>
-          <w:highlight w:val="cyan"/>
         </w:rPr>
       </w:pPr>
       <w:r>
         <w:rPr>
           <w:b/>
           <w:bCs/>
-          <w:highlight w:val="cyan"/>
         </w:rPr>
         <w:t>Training</w:t>
       </w:r>
@@ -4411,7 +4381,13 @@
       </w:r>
       <w:proofErr w:type="spellEnd"/>
       <w:r>
-        <w:t xml:space="preserve"> model, the parameters are as the following:</w:t>
+        <w:t xml:space="preserve"> model, the </w:t>
+      </w:r>
+      <w:r>
+        <w:t>setting</w:t>
+      </w:r>
+      <w:r>
+        <w:t>s are as the following:</w:t>
       </w:r>
     </w:p>
     <w:p>
@@ -4472,7 +4448,13 @@
         <w:ind w:firstLine="202"/>
       </w:pPr>
       <w:r>
-        <w:t xml:space="preserve">During the training, we found that some companies didn’t have financial ratios. The reason is: these companies register in other countries or do not register in the open market. </w:t>
+        <w:t>During the training, we found that some companies didn’t have financial ratios. The reason is</w:t>
+      </w:r>
+      <w:r>
+        <w:t>:</w:t>
+      </w:r>
+      <w:r>
+        <w:t xml:space="preserve"> these companies register in other countries or do not register in the open market. </w:t>
       </w:r>
     </w:p>
     <w:p>
@@ -4481,21 +4463,10 @@
         <w:ind w:firstLine="202"/>
       </w:pPr>
       <w:r>
-        <w:t xml:space="preserve">The workaround we used </w:t>
-      </w:r>
-      <w:proofErr w:type="gramStart"/>
-      <w:r>
-        <w:t>is</w:t>
-      </w:r>
-      <w:r>
-        <w:t xml:space="preserve"> </w:t>
-      </w:r>
-      <w:r>
-        <w:t>:</w:t>
-      </w:r>
-      <w:proofErr w:type="gramEnd"/>
-      <w:r>
-        <w:t xml:space="preserve"> </w:t>
+        <w:t>The workaround we used is</w:t>
+      </w:r>
+      <w:r>
+        <w:t xml:space="preserve">: </w:t>
       </w:r>
       <w:r>
         <w:rPr>
@@ -4507,10 +4478,34 @@
         <w:t>ill in the</w:t>
       </w:r>
       <w:r>
-        <w:t xml:space="preserve"> average of each factor (the average of values in one column) and time a penalty of 1.2. We put the penalty here is because we want to convey the concept that we should be more conservative to those companies </w:t>
-      </w:r>
-      <w:r>
-        <w:t xml:space="preserve">who don’t provide sufficient </w:t>
+        <w:t xml:space="preserve"> average of each factor (the average of values in one column) and time a penalty </w:t>
+      </w:r>
+      <w:r>
+        <w:t xml:space="preserve">factor </w:t>
+      </w:r>
+      <w:r>
+        <w:t xml:space="preserve">of 1.2. We put the penalty here is because we want to convey the </w:t>
+      </w:r>
+      <w:r>
+        <w:t>idea</w:t>
+      </w:r>
+      <w:r>
+        <w:t xml:space="preserve"> that we </w:t>
+      </w:r>
+      <w:r>
+        <w:t>want investors to</w:t>
+      </w:r>
+      <w:r>
+        <w:t xml:space="preserve"> be more conservative to those companies </w:t>
+      </w:r>
+      <w:r>
+        <w:t>wh</w:t>
+      </w:r>
+      <w:r>
+        <w:t>ich</w:t>
+      </w:r>
+      <w:r>
+        <w:t xml:space="preserve"> don’t provide sufficient </w:t>
       </w:r>
       <w:r>
         <w:t>information.</w:t>
@@ -4555,33 +4550,136 @@
     </w:p>
     <w:p>
       <w:pPr>
-        <w:pStyle w:val="Text"/>
-        <w:ind w:firstLine="0"/>
-      </w:pPr>
-    </w:p>
-    <w:p>
-      <w:pPr>
         <w:pStyle w:val="Heading2"/>
         <w:rPr>
           <w:b/>
           <w:bCs/>
-          <w:highlight w:val="cyan"/>
         </w:rPr>
       </w:pPr>
       <w:r>
         <w:rPr>
           <w:b/>
           <w:bCs/>
-          <w:highlight w:val="cyan"/>
         </w:rPr>
         <w:t>Prediction</w:t>
       </w:r>
     </w:p>
     <w:p>
       <w:pPr>
-        <w:pStyle w:val="Text"/>
-        <w:ind w:firstLine="0"/>
-      </w:pPr>
+        <w:keepNext/>
+      </w:pPr>
+      <w:r>
+        <w:t>We use</w:t>
+      </w:r>
+      <w:r>
+        <w:t xml:space="preserve"> the same model to predict [“Q4”] data. </w:t>
+      </w:r>
+      <w:r>
+        <w:rPr>
+          <w:b/>
+          <w:bCs/>
+          <w:i/>
+          <w:iCs/>
+        </w:rPr>
+        <w:t>Figure 7.</w:t>
+      </w:r>
+      <w:r>
+        <w:t xml:space="preserve"> shows the comparison between </w:t>
+      </w:r>
+      <w:r>
+        <w:t xml:space="preserve">the </w:t>
+      </w:r>
+      <w:r>
+        <w:t>cha</w:t>
+      </w:r>
+      <w:r>
+        <w:t>n</w:t>
+      </w:r>
+      <w:r>
+        <w:t xml:space="preserve">ge rate of </w:t>
+      </w:r>
+      <w:r>
+        <w:t xml:space="preserve">stock prices </w:t>
+      </w:r>
+      <w:r>
+        <w:t>from</w:t>
+      </w:r>
+      <w:r>
+        <w:t xml:space="preserve"> </w:t>
+      </w:r>
+      <w:r>
+        <w:t>Q3 to Q4</w:t>
+      </w:r>
+      <w:r>
+        <w:t xml:space="preserve"> </w:t>
+      </w:r>
+      <w:r>
+        <w:t>and</w:t>
+      </w:r>
+      <w:r>
+        <w:t xml:space="preserve"> our prediction</w:t>
+      </w:r>
+      <w:r>
+        <w:t>s</w:t>
+      </w:r>
+      <w:r>
+        <w:t xml:space="preserve">. </w:t>
+      </w:r>
+      <w:r>
+        <w:t xml:space="preserve">In this figure, we can find that </w:t>
+      </w:r>
+      <w:r>
+        <w:lastRenderedPageBreak/>
+        <w:t>the shape is basically the same. Thus, we can say the result is reasonable.</w:t>
+      </w:r>
+      <w:r>
+        <w:rPr>
+          <w:noProof/>
+        </w:rPr>
+        <w:drawing>
+          <wp:inline distT="0" distB="0" distL="0" distR="0">
+            <wp:extent cx="2998470" cy="1880870"/>
+            <wp:effectExtent l="0" t="0" r="0" b="0"/>
+            <wp:docPr id="6" name="Picture 6" descr="A close up of text on a white background&#10;&#10;Description automatically generated"/>
+            <wp:cNvGraphicFramePr>
+              <a:graphicFrameLocks xmlns:a="http://schemas.openxmlformats.org/drawingml/2006/main" noChangeAspect="1"/>
+            </wp:cNvGraphicFramePr>
+            <a:graphic xmlns:a="http://schemas.openxmlformats.org/drawingml/2006/main">
+              <a:graphicData uri="http://schemas.openxmlformats.org/drawingml/2006/picture">
+                <pic:pic xmlns:pic="http://schemas.openxmlformats.org/drawingml/2006/picture">
+                  <pic:nvPicPr>
+                    <pic:cNvPr id="6" name="Screen Shot 2020-05-15 at 10.45.34 PM.png"/>
+                    <pic:cNvPicPr/>
+                  </pic:nvPicPr>
+                  <pic:blipFill>
+                    <a:blip r:embed="rId16"/>
+                    <a:stretch>
+                      <a:fillRect/>
+                    </a:stretch>
+                  </pic:blipFill>
+                  <pic:spPr>
+                    <a:xfrm>
+                      <a:off x="0" y="0"/>
+                      <a:ext cx="2998470" cy="1880870"/>
+                    </a:xfrm>
+                    <a:prstGeom prst="rect">
+                      <a:avLst/>
+                    </a:prstGeom>
+                  </pic:spPr>
+                </pic:pic>
+              </a:graphicData>
+            </a:graphic>
+          </wp:inline>
+        </w:drawing>
+      </w:r>
+    </w:p>
+    <w:p>
+      <w:pPr>
+        <w:pStyle w:val="Caption"/>
+      </w:pPr>
+      <w:r>
+        <w:t>Figure 7. The comparison between the change rate of the stock price and the prediction</w:t>
+      </w:r>
     </w:p>
     <w:p>
       <w:pPr>
@@ -4628,14 +4726,12 @@
         <w:rPr>
           <w:b/>
           <w:bCs/>
-          <w:highlight w:val="cyan"/>
         </w:rPr>
       </w:pPr>
       <w:r>
         <w:rPr>
           <w:b/>
           <w:bCs/>
-          <w:highlight w:val="cyan"/>
         </w:rPr>
         <w:t>Conclusion</w:t>
       </w:r>
@@ -4645,25 +4741,34 @@
         <w:pStyle w:val="Text"/>
       </w:pPr>
       <w:r>
-        <w:t>In this paper, we</w:t>
-      </w:r>
-      <w:r>
-        <w:t xml:space="preserve"> designed several models to analyze the English Premier League data. Observing the results, </w:t>
-      </w:r>
-      <w:r>
-        <w:t xml:space="preserve">we could see that there are still room for improvement. The main difficulty of our work is that the change in recent football league are huge. Every season, there are team leaving and joining, player leaving and joining, and good teams don’t always win games. Therefore, the possible improvement of our work relies on more specific details in the data or possibly more useful data. Though we have only four seasons of data and we could have collected more, </w:t>
-      </w:r>
-      <w:r>
-        <w:t xml:space="preserve">it is useless for data too long ago since the players and teams will be completely different. We tried our best on the current dataset and </w:t>
-      </w:r>
-      <w:r>
-        <w:t xml:space="preserve">we realized that it is still hard to design a model that </w:t>
-      </w:r>
-      <w:r>
-        <w:t>effectively predict the result for today’s matches</w:t>
-      </w:r>
-      <w:r>
-        <w:t xml:space="preserve">. </w:t>
+        <w:t xml:space="preserve">In this project, we tried to design a model that can react to the change of the real world. We used the financial ratios as our foundation, adding factors of sentiment scores and “distances” among companies. </w:t>
+      </w:r>
+      <w:r>
+        <w:t>Though the idea is reasonable, it’s hard to collect sufficient data since not all the companies are well-known or reveal their financial statements. The only way we can do is predict those companies with</w:t>
+      </w:r>
+      <w:r>
+        <w:t>out</w:t>
+      </w:r>
+      <w:r>
+        <w:t xml:space="preserve"> sufficient data more conservatively. The R2 score we got shows that the </w:t>
+      </w:r>
+      <w:r>
+        <w:t xml:space="preserve">overall </w:t>
+      </w:r>
+      <w:r>
+        <w:t>prediction is align to the label.</w:t>
+      </w:r>
+      <w:r>
+        <w:t xml:space="preserve"> </w:t>
+      </w:r>
+      <w:r>
+        <w:t>Having the result in hand</w:t>
+      </w:r>
+      <w:r>
+        <w:t xml:space="preserve">, we put the predicted score with the everyday stock price, news posts and graph database together on the Webpage. </w:t>
+      </w:r>
+      <w:r>
+        <w:t xml:space="preserve">Investors can use the information on the Webpage to review if the predicted score is reasonable. </w:t>
       </w:r>
     </w:p>
     <w:p>
@@ -4683,7 +4788,6 @@
         <w:rPr>
           <w:b/>
           <w:bCs/>
-          <w:highlight w:val="cyan"/>
         </w:rPr>
         <w:t>References</w:t>
       </w:r>
@@ -4691,6 +4795,7 @@
     <w:p>
       <w:pPr>
         <w:pStyle w:val="References"/>
+        <w:jc w:val="left"/>
         <w:rPr>
           <w:sz w:val="24"/>
           <w:szCs w:val="24"/>
@@ -4698,27 +4803,282 @@
       </w:pPr>
       <w:r>
         <w:rPr>
+          <w:rFonts w:cs="Arial"/>
+          <w:color w:val="000000"/>
           <w:sz w:val="24"/>
           <w:szCs w:val="24"/>
         </w:rPr>
-        <w:t xml:space="preserve">Premier League Football News, Fixtures, Scores &amp; Results </w:t>
+        <w:t>Market Observation Post</w:t>
+      </w:r>
+      <w:r>
+        <w:rPr>
+          <w:rFonts w:cs="Arial"/>
+          <w:color w:val="000000"/>
+          <w:sz w:val="24"/>
+          <w:szCs w:val="24"/>
+        </w:rPr>
+        <w:t xml:space="preserve"> </w:t>
+      </w:r>
+      <w:r>
+        <w:rPr>
+          <w:rFonts w:cs="Arial"/>
+          <w:color w:val="000000"/>
+          <w:sz w:val="24"/>
+          <w:szCs w:val="24"/>
+        </w:rPr>
+        <w:t>System</w:t>
+      </w:r>
+      <w:r>
+        <w:rPr>
+          <w:rFonts w:cs="Arial"/>
+          <w:color w:val="000000"/>
+          <w:sz w:val="24"/>
+          <w:szCs w:val="24"/>
+        </w:rPr>
+        <w:t xml:space="preserve">: </w:t>
+      </w:r>
+      <w:r>
+        <w:rPr>
+          <w:rFonts w:cs="Arial"/>
+          <w:color w:val="000000"/>
+          <w:sz w:val="24"/>
+          <w:szCs w:val="24"/>
+        </w:rPr>
+        <w:fldChar w:fldCharType="begin"/>
+      </w:r>
+      <w:r>
+        <w:rPr>
+          <w:rFonts w:cs="Arial"/>
+          <w:color w:val="000000"/>
+          <w:sz w:val="24"/>
+          <w:szCs w:val="24"/>
+        </w:rPr>
+        <w:instrText xml:space="preserve"> HYPERLINK "</w:instrText>
+      </w:r>
+      <w:r>
+        <w:rPr>
+          <w:rFonts w:cs="Arial"/>
+          <w:color w:val="000000"/>
+          <w:sz w:val="24"/>
+          <w:szCs w:val="24"/>
+        </w:rPr>
+        <w:instrText>https://emops.twse.com.tw/server-java/t58query</w:instrText>
+      </w:r>
+      <w:r>
+        <w:rPr>
+          <w:rFonts w:cs="Arial"/>
+          <w:color w:val="000000"/>
+          <w:sz w:val="24"/>
+          <w:szCs w:val="24"/>
+        </w:rPr>
+        <w:instrText xml:space="preserve">" </w:instrText>
+      </w:r>
+      <w:r>
+        <w:rPr>
+          <w:rFonts w:cs="Arial"/>
+          <w:color w:val="000000"/>
+          <w:sz w:val="24"/>
+          <w:szCs w:val="24"/>
+        </w:rPr>
+        <w:fldChar w:fldCharType="separate"/>
+      </w:r>
+      <w:r>
+        <w:rPr>
+          <w:rStyle w:val="Hyperlink"/>
+          <w:rFonts w:cs="Arial"/>
+          <w:sz w:val="24"/>
+          <w:szCs w:val="24"/>
+        </w:rPr>
+        <w:t>https://emops.twse.com.tw/server-java/t58query</w:t>
+      </w:r>
+      <w:r>
+        <w:rPr>
+          <w:rFonts w:cs="Arial"/>
+          <w:color w:val="000000"/>
+          <w:sz w:val="24"/>
+          <w:szCs w:val="24"/>
+        </w:rPr>
+        <w:fldChar w:fldCharType="end"/>
+      </w:r>
+    </w:p>
+    <w:p>
+      <w:pPr>
+        <w:pStyle w:val="References"/>
+        <w:jc w:val="left"/>
+        <w:rPr>
+          <w:sz w:val="24"/>
+          <w:szCs w:val="24"/>
+        </w:rPr>
+      </w:pPr>
+      <w:proofErr w:type="spellStart"/>
+      <w:r>
+        <w:rPr>
+          <w:rFonts w:cs="Arial"/>
+          <w:color w:val="000000"/>
+          <w:sz w:val="24"/>
+          <w:szCs w:val="24"/>
+        </w:rPr>
+        <w:t>XGBoost</w:t>
+      </w:r>
+      <w:proofErr w:type="spellEnd"/>
+      <w:r>
+        <w:rPr>
+          <w:rFonts w:cs="Arial"/>
+          <w:color w:val="000000"/>
+          <w:sz w:val="24"/>
+          <w:szCs w:val="24"/>
+        </w:rPr>
+        <w:t xml:space="preserve"> official website: </w:t>
+      </w:r>
+      <w:r>
+        <w:rPr>
+          <w:rFonts w:cs="Arial"/>
+          <w:color w:val="000000"/>
+          <w:sz w:val="24"/>
+          <w:szCs w:val="24"/>
+        </w:rPr>
+        <w:t>https://xgboost.readthedocs.io/en/latest/</w:t>
+      </w:r>
+    </w:p>
+    <w:p>
+      <w:pPr>
+        <w:pStyle w:val="References"/>
+        <w:jc w:val="left"/>
+        <w:rPr>
+          <w:sz w:val="24"/>
+          <w:szCs w:val="24"/>
+        </w:rPr>
+      </w:pPr>
+      <w:r>
+        <w:rPr>
+          <w:color w:val="333333"/>
+          <w:sz w:val="24"/>
+          <w:szCs w:val="24"/>
+          <w:shd w:val="clear" w:color="auto" w:fill="FFFFFF"/>
+        </w:rPr>
+        <w:t>R2 score</w:t>
+      </w:r>
+      <w:r>
+        <w:rPr>
+          <w:color w:val="333333"/>
+          <w:sz w:val="24"/>
+          <w:szCs w:val="24"/>
+          <w:shd w:val="clear" w:color="auto" w:fill="FFFFFF"/>
+        </w:rPr>
+        <w:t xml:space="preserve"> WIKI: </w:t>
+      </w:r>
+      <w:r>
+        <w:rPr>
+          <w:color w:val="333333"/>
+          <w:sz w:val="24"/>
+          <w:szCs w:val="24"/>
+          <w:shd w:val="clear" w:color="auto" w:fill="FFFFFF"/>
+        </w:rPr>
+        <w:t>https://en.wikipedia.org/wiki/Coefficient_of_determination</w:t>
+      </w:r>
+      <w:r>
+        <w:rPr>
+          <w:color w:val="333333"/>
+          <w:sz w:val="24"/>
+          <w:szCs w:val="24"/>
+          <w:shd w:val="clear" w:color="auto" w:fill="FFFFFF"/>
+        </w:rPr>
+        <w:t xml:space="preserve"> </w:t>
+      </w:r>
+    </w:p>
+    <w:p>
+      <w:pPr>
+        <w:pStyle w:val="References"/>
+        <w:jc w:val="left"/>
+        <w:rPr>
+          <w:color w:val="333333"/>
+          <w:sz w:val="24"/>
+          <w:szCs w:val="24"/>
+          <w:shd w:val="clear" w:color="auto" w:fill="FFFFFF"/>
+        </w:rPr>
+      </w:pPr>
+      <w:r>
+        <w:rPr>
+          <w:color w:val="333333"/>
+          <w:sz w:val="24"/>
+          <w:szCs w:val="24"/>
+          <w:shd w:val="clear" w:color="auto" w:fill="FFFFFF"/>
+        </w:rPr>
+        <w:t xml:space="preserve">Our </w:t>
+      </w:r>
+      <w:proofErr w:type="spellStart"/>
+      <w:r>
+        <w:rPr>
+          <w:color w:val="333333"/>
+          <w:sz w:val="24"/>
+          <w:szCs w:val="24"/>
+          <w:shd w:val="clear" w:color="auto" w:fill="FFFFFF"/>
+        </w:rPr>
+        <w:t>pr</w:t>
+      </w:r>
+      <w:proofErr w:type="spellEnd"/>
+      <w:r>
+        <w:rPr>
+          <w:color w:val="333333"/>
+          <w:sz w:val="24"/>
+          <w:szCs w:val="24"/>
+          <w:shd w:val="clear" w:color="auto" w:fill="FFFFFF"/>
+        </w:rPr>
+        <w:t xml:space="preserve">oject Webpage: </w:t>
       </w:r>
       <w:hyperlink r:id="rId17" w:history="1">
         <w:r>
           <w:rPr>
             <w:rStyle w:val="Hyperlink"/>
-            <w:i/>
-            <w:iCs/>
+            <w:rFonts w:cs="Arial"/>
             <w:sz w:val="24"/>
             <w:szCs w:val="24"/>
           </w:rPr>
-          <w:t>https://www.premierleague.com</w:t>
+          <w:t>http://1</w:t>
+        </w:r>
+        <w:r>
+          <w:rPr>
+            <w:rStyle w:val="Hyperlink"/>
+            <w:rFonts w:cs="Arial"/>
+            <w:sz w:val="24"/>
+            <w:szCs w:val="24"/>
+          </w:rPr>
+          <w:t>4</w:t>
+        </w:r>
+        <w:r>
+          <w:rPr>
+            <w:rStyle w:val="Hyperlink"/>
+            <w:rFonts w:cs="Arial"/>
+            <w:sz w:val="24"/>
+            <w:szCs w:val="24"/>
+          </w:rPr>
+          <w:t>6.148.63.15</w:t>
+        </w:r>
+        <w:r>
+          <w:rPr>
+            <w:rStyle w:val="Hyperlink"/>
+            <w:rFonts w:cs="Arial"/>
+            <w:sz w:val="24"/>
+            <w:szCs w:val="24"/>
+          </w:rPr>
+          <w:t>5</w:t>
+        </w:r>
+        <w:r>
+          <w:rPr>
+            <w:rStyle w:val="Hyperlink"/>
+            <w:rFonts w:cs="Arial"/>
+            <w:sz w:val="24"/>
+            <w:szCs w:val="24"/>
+          </w:rPr>
+          <w:t>:5001/index</w:t>
         </w:r>
       </w:hyperlink>
       <w:r>
         <w:rPr>
+          <w:color w:val="333333"/>
           <w:sz w:val="24"/>
           <w:szCs w:val="24"/>
+          <w:shd w:val="clear" w:color="auto" w:fill="FFFFFF"/>
         </w:rPr>
         <w:t xml:space="preserve"> </w:t>
       </w:r>
@@ -4726,9 +5086,8 @@
     <w:p>
       <w:pPr>
         <w:pStyle w:val="References"/>
-        <w:rPr>
-          <w:b/>
-          <w:bCs/>
+        <w:jc w:val="left"/>
+        <w:rPr>
           <w:sz w:val="24"/>
           <w:szCs w:val="24"/>
         </w:rPr>
@@ -4738,8 +5097,94 @@
           <w:sz w:val="24"/>
           <w:szCs w:val="24"/>
         </w:rPr>
-        <w:t xml:space="preserve">English Premier League News, Stats, Scores – ESPN </w:t>
-      </w:r>
+        <w:t>PTT</w:t>
+      </w:r>
+      <w:r>
+        <w:rPr>
+          <w:sz w:val="24"/>
+          <w:szCs w:val="24"/>
+        </w:rPr>
+        <w:t xml:space="preserve">: </w:t>
+      </w:r>
+      <w:r>
+        <w:rPr>
+          <w:sz w:val="24"/>
+          <w:szCs w:val="24"/>
+        </w:rPr>
+        <w:t>https://en.wikipedia.org/wiki/PTT_Bulletin_Board_System</w:t>
+      </w:r>
+    </w:p>
+    <w:p>
+      <w:pPr>
+        <w:pStyle w:val="References"/>
+        <w:jc w:val="left"/>
+        <w:rPr>
+          <w:sz w:val="24"/>
+          <w:szCs w:val="24"/>
+        </w:rPr>
+      </w:pPr>
+      <w:proofErr w:type="spellStart"/>
+      <w:r>
+        <w:rPr>
+          <w:color w:val="000000" w:themeColor="text1"/>
+          <w:sz w:val="24"/>
+          <w:szCs w:val="24"/>
+        </w:rPr>
+        <w:t>Ardi</w:t>
+      </w:r>
+      <w:proofErr w:type="spellEnd"/>
+      <w:r>
+        <w:rPr>
+          <w:color w:val="000000" w:themeColor="text1"/>
+          <w:sz w:val="24"/>
+          <w:szCs w:val="24"/>
+        </w:rPr>
+        <w:t xml:space="preserve">: </w:t>
+      </w:r>
+      <w:r>
+        <w:rPr>
+          <w:color w:val="000000" w:themeColor="text1"/>
+          <w:sz w:val="24"/>
+          <w:szCs w:val="24"/>
+        </w:rPr>
+        <w:t>https://www.graphen.ai</w:t>
+      </w:r>
+    </w:p>
+    <w:p>
+      <w:pPr>
+        <w:pStyle w:val="References"/>
+        <w:jc w:val="left"/>
+        <w:rPr>
+          <w:sz w:val="24"/>
+          <w:szCs w:val="24"/>
+        </w:rPr>
+      </w:pPr>
+      <w:r>
+        <w:rPr>
+          <w:color w:val="000000"/>
+          <w:sz w:val="24"/>
+          <w:szCs w:val="24"/>
+        </w:rPr>
+        <w:t>random forest</w:t>
+      </w:r>
+      <w:r>
+        <w:rPr>
+          <w:color w:val="000000"/>
+          <w:sz w:val="24"/>
+          <w:szCs w:val="24"/>
+        </w:rPr>
+        <w:t xml:space="preserve">: </w:t>
+      </w:r>
+      <w:hyperlink r:id="rId18" w:history="1">
+        <w:r>
+          <w:rPr>
+            <w:rStyle w:val="Hyperlink"/>
+            <w:sz w:val="24"/>
+            <w:szCs w:val="24"/>
+          </w:rPr>
+          <w:t>https://en.wikipedia.org/wiki/Random_forest</w:t>
+        </w:r>
+      </w:hyperlink>
     </w:p>
     <w:p>
       <w:pPr>
@@ -4748,9 +5193,8 @@
           <w:ilvl w:val="0"/>
           <w:numId w:val="0"/>
         </w:numPr>
-        <w:rPr>
-          <w:b/>
-          <w:bCs/>
+        <w:jc w:val="left"/>
+        <w:rPr>
           <w:sz w:val="24"/>
           <w:szCs w:val="24"/>
         </w:rPr>
@@ -4763,19 +5207,36 @@
           <w:ilvl w:val="0"/>
           <w:numId w:val="0"/>
         </w:numPr>
-        <w:rPr>
+        <w:jc w:val="left"/>
+        <w:rPr>
+          <w:b/>
+          <w:bCs/>
           <w:sz w:val="24"/>
           <w:szCs w:val="24"/>
         </w:rPr>
       </w:pPr>
     </w:p>
+    <w:p>
+      <w:pPr>
+        <w:pStyle w:val="References"/>
+        <w:numPr>
+          <w:ilvl w:val="0"/>
+          <w:numId w:val="0"/>
+        </w:numPr>
+        <w:jc w:val="left"/>
+        <w:rPr>
+          <w:sz w:val="24"/>
+          <w:szCs w:val="24"/>
+        </w:rPr>
+      </w:pPr>
+    </w:p>
     <w:sectPr>
-      <w:headerReference w:type="even" r:id="rId18"/>
-      <w:headerReference w:type="default" r:id="rId19"/>
-      <w:footerReference w:type="even" r:id="rId20"/>
-      <w:footerReference w:type="default" r:id="rId21"/>
-      <w:headerReference w:type="first" r:id="rId22"/>
-      <w:footerReference w:type="first" r:id="rId23"/>
+      <w:headerReference w:type="even" r:id="rId19"/>
+      <w:headerReference w:type="default" r:id="rId20"/>
+      <w:footerReference w:type="even" r:id="rId21"/>
+      <w:footerReference w:type="default" r:id="rId22"/>
+      <w:headerReference w:type="first" r:id="rId23"/>
+      <w:footerReference w:type="first" r:id="rId24"/>
       <w:pgSz w:w="12240" w:h="15840"/>
       <w:pgMar w:top="1440" w:right="902" w:bottom="1627" w:left="1440" w:header="432" w:footer="1080" w:gutter="0"/>
       <w:pgNumType w:start="1"/>
@@ -7887,6 +8348,10 @@
 </file>
 
 <file path=customXml/item1.xml><?xml version="1.0" encoding="utf-8"?>
+<b:Sources xmlns:b="http://schemas.openxmlformats.org/officeDocument/2006/bibliography" xmlns="http://schemas.openxmlformats.org/officeDocument/2006/bibliography" SelectedStyle="\APASixthEditionOfficeOnline.xsl" StyleName="APA" Version="6"/>
+</file>
+
+<file path=customXml/item2.xml><?xml version="1.0" encoding="utf-8"?>
 <ct:contentTypeSchema xmlns:ct="http://schemas.microsoft.com/office/2006/metadata/contentType" xmlns:ma="http://schemas.microsoft.com/office/2006/metadata/properties/metaAttributes" ct:_="" ma:_="" ma:contentTypeName="文件" ma:contentTypeID="0x010100AB39B6A7B973D640867786A36B3668CE" ma:contentTypeVersion="2" ma:contentTypeDescription="建立新的文件。" ma:contentTypeScope="" ma:versionID="d2cf00a4bf29812b50c506f809014e65">
   <xsd:schema xmlns:xsd="http://www.w3.org/2001/XMLSchema" xmlns:xs="http://www.w3.org/2001/XMLSchema" xmlns:p="http://schemas.microsoft.com/office/2006/metadata/properties" xmlns:ns3="93f5f6ba-1ec3-428d-8aba-cb4ddffdbb9b" targetNamespace="http://schemas.microsoft.com/office/2006/metadata/properties" ma:root="true" ma:fieldsID="34850a61f742c3259a38c707a00d4d10" ns3:_="">
     <xsd:import namespace="93f5f6ba-1ec3-428d-8aba-cb4ddffdbb9b"/>
@@ -8018,10 +8483,6 @@
 </ct:contentTypeSchema>
 </file>
 
-<file path=customXml/item2.xml><?xml version="1.0" encoding="utf-8"?>
-<b:Sources xmlns:b="http://schemas.openxmlformats.org/officeDocument/2006/bibliography" xmlns="http://schemas.openxmlformats.org/officeDocument/2006/bibliography" SelectedStyle="\APASixthEditionOfficeOnline.xsl" StyleName="APA" Version="6"/>
-</file>
-
 <file path=customXml/item3.xml><?xml version="1.0" encoding="utf-8"?>
 <?mso-contentType ?>
 <FormTemplates xmlns="http://schemas.microsoft.com/sharepoint/v3/contenttype/forms">
@@ -8032,6 +8493,14 @@
 </file>
 
 <file path=customXml/itemProps1.xml><?xml version="1.0" encoding="utf-8"?>
+<ds:datastoreItem xmlns:ds="http://schemas.openxmlformats.org/officeDocument/2006/customXml" ds:itemID="{4ED6D885-8295-5E48-BD08-0FEACF7E6634}">
+  <ds:schemaRefs>
+    <ds:schemaRef ds:uri="http://schemas.openxmlformats.org/officeDocument/2006/bibliography"/>
+  </ds:schemaRefs>
+</ds:datastoreItem>
+</file>
+
+<file path=customXml/itemProps2.xml><?xml version="1.0" encoding="utf-8"?>
 <ds:datastoreItem xmlns:ds="http://schemas.openxmlformats.org/officeDocument/2006/customXml" ds:itemID="{3A5FF8A5-4E16-48C1-8679-6E74536E04E9}">
   <ds:schemaRefs>
     <ds:schemaRef ds:uri="http://schemas.microsoft.com/office/2006/metadata/contentType"/>
@@ -8049,14 +8518,6 @@
 </ds:datastoreItem>
 </file>
 
-<file path=customXml/itemProps2.xml><?xml version="1.0" encoding="utf-8"?>
-<ds:datastoreItem xmlns:ds="http://schemas.openxmlformats.org/officeDocument/2006/customXml" ds:itemID="{4ED6D885-8295-5E48-BD08-0FEACF7E6634}">
-  <ds:schemaRefs>
-    <ds:schemaRef ds:uri="http://schemas.openxmlformats.org/officeDocument/2006/bibliography"/>
-  </ds:schemaRefs>
-</ds:datastoreItem>
-</file>
-
 <file path=customXml/itemProps3.xml><?xml version="1.0" encoding="utf-8"?>
 <ds:datastoreItem xmlns:ds="http://schemas.openxmlformats.org/officeDocument/2006/customXml" ds:itemID="{851CF3EE-1096-43A1-AE33-A586F7BA8275}">
   <ds:schemaRefs>

</xml_diff>